<commit_message>
temp: save local changes before rebase
</commit_message>
<xml_diff>
--- a/Batch Scheduling Assignment.docx
+++ b/Batch Scheduling Assignment.docx
@@ -15,15 +15,7 @@
         <w:t xml:space="preserve">Question: </w:t>
       </w:r>
       <w:r>
-        <w:t xml:space="preserve">Consider 5 jobs, A through E, with runtimes 3, 5, 2, 2, 2 and arrival times 0, </w:t>
-      </w:r>
-      <w:proofErr w:type="gramStart"/>
-      <w:r>
-        <w:t>0,</w:t>
-      </w:r>
-      <w:proofErr w:type="gramEnd"/>
-      <w:r>
-        <w:t xml:space="preserve"> 5, 5, 5 respectively.</w:t>
+        <w:t>Consider 5 jobs, A through E, with runtimes 3, 5, 2, 2, 2 and arrival times 0, 0, 5, 5, 5 respectively.</w:t>
       </w:r>
     </w:p>
     <w:p/>
@@ -86,7 +78,7 @@
         <w:rPr>
           <w:u w:val="single"/>
         </w:rPr>
-        <w:t>using only one of the programming languages (C, C++, Java, Python)</w:t>
+        <w:t>using Python</w:t>
       </w:r>
       <w:r>
         <w:rPr>
@@ -281,7 +273,6 @@
         </w:numPr>
       </w:pPr>
       <w:r>
-        <w:lastRenderedPageBreak/>
         <w:t>Functionality, 25 points</w:t>
       </w:r>
     </w:p>
@@ -291,23 +282,8 @@
           <w:b/>
           <w:bCs/>
         </w:rPr>
-        <w:t xml:space="preserve">2. </w:t>
-      </w:r>
-      <w:proofErr w:type="spellStart"/>
-      <w:r>
-        <w:rPr>
-          <w:b/>
-          <w:bCs/>
-        </w:rPr>
-        <w:t>READMe</w:t>
-      </w:r>
-      <w:proofErr w:type="spellEnd"/>
-      <w:r>
-        <w:rPr>
-          <w:b/>
-          <w:bCs/>
-        </w:rPr>
-        <w:t xml:space="preserve"> file (5 points): </w:t>
+        <w:lastRenderedPageBreak/>
+        <w:t>2. READMe file (5 points): </w:t>
       </w:r>
       <w:r>
         <w:t>A design document that clarifies the followings:</w:t>
@@ -401,23 +377,7 @@
           <w:b/>
           <w:bCs/>
         </w:rPr>
-        <w:t>solution as a single zipped file (.</w:t>
-      </w:r>
-      <w:proofErr w:type="spellStart"/>
-      <w:r>
-        <w:rPr>
-          <w:b/>
-          <w:bCs/>
-        </w:rPr>
-        <w:t>rar</w:t>
-      </w:r>
-      <w:proofErr w:type="spellEnd"/>
-      <w:r>
-        <w:rPr>
-          <w:b/>
-          <w:bCs/>
-        </w:rPr>
-        <w:t>, .zip) </w:t>
+        <w:t>solution as a single zipped file (.rar, .zip) </w:t>
       </w:r>
       <w:r>
         <w:t>that contains the source code (</w:t>
@@ -427,52 +387,10 @@
           <w:i/>
           <w:iCs/>
         </w:rPr>
-        <w:t>with the appropriate file extension like .java, .</w:t>
-      </w:r>
-      <w:proofErr w:type="spellStart"/>
-      <w:r>
-        <w:rPr>
-          <w:i/>
-          <w:iCs/>
-        </w:rPr>
-        <w:t>py</w:t>
-      </w:r>
-      <w:proofErr w:type="spellEnd"/>
-      <w:r>
-        <w:rPr>
-          <w:i/>
-          <w:iCs/>
-        </w:rPr>
-        <w:t>, .c</w:t>
-      </w:r>
-      <w:proofErr w:type="gramStart"/>
-      <w:r>
-        <w:rPr>
-          <w:i/>
-          <w:iCs/>
-        </w:rPr>
-        <w:t>, .</w:t>
-      </w:r>
-      <w:proofErr w:type="spellStart"/>
-      <w:r>
-        <w:rPr>
-          <w:i/>
-          <w:iCs/>
-        </w:rPr>
-        <w:t>c++</w:t>
-      </w:r>
-      <w:proofErr w:type="spellEnd"/>
-      <w:proofErr w:type="gramEnd"/>
-      <w:r>
-        <w:t xml:space="preserve">), </w:t>
-      </w:r>
-      <w:proofErr w:type="spellStart"/>
-      <w:r>
-        <w:t>READMe</w:t>
-      </w:r>
-      <w:proofErr w:type="spellEnd"/>
-      <w:r>
-        <w:t xml:space="preserve"> file / Design document and pdf document. Non-adherence to instructions would result in losing points.</w:t>
+        <w:t>with the appropriate file extension like .java, .py, .c, .c++</w:t>
+      </w:r>
+      <w:r>
+        <w:t>), READMe file / Design document and pdf document. Non-adherence to instructions would result in losing points.</w:t>
       </w:r>
     </w:p>
     <w:p/>
@@ -1550,6 +1468,7 @@
   <w:style w:type="character" w:default="1" w:styleId="DefaultParagraphFont">
     <w:name w:val="Default Paragraph Font"/>
     <w:uiPriority w:val="1"/>
+    <w:semiHidden/>
     <w:unhideWhenUsed/>
   </w:style>
   <w:style w:type="table" w:default="1" w:styleId="TableNormal">

</xml_diff>